<commit_message>
finished mod 8 assignment
</commit_message>
<xml_diff>
--- a/module-5/taylor_mod_5.2.docx
+++ b/module-5/taylor_mod_5.2.docx
@@ -372,7 +372,15 @@
         <w:t>, and</w:t>
       </w:r>
       <w:r>
-        <w:t xml:space="preserve"> I am from Ohio, in the midwestern part of the United States. I enjoy hiking, swimming, and karaoke outside my typical hobbies. Games are a significant portion of my life, whether, I am making games or playing them.</w:t>
+        <w:t xml:space="preserve"> I am from Ohio, in the midwestern part of the United States. I enjoy hiking, swimming, and karaoke outside my typical hobbies. Games are a significant portion of my life, </w:t>
+      </w:r>
+      <w:proofErr w:type="gramStart"/>
+      <w:r>
+        <w:t>whether,</w:t>
+      </w:r>
+      <w:proofErr w:type="gramEnd"/>
+      <w:r>
+        <w:t xml:space="preserve"> I am making games or playing them.</w:t>
       </w:r>
     </w:p>
     <w:p>
@@ -404,11 +412,16 @@
       <w:r>
         <w:t xml:space="preserve"> of green! I also really like </w:t>
       </w:r>
+      <w:proofErr w:type="spellStart"/>
       <w:r>
         <w:t>P</w:t>
       </w:r>
       <w:r>
-        <w:t xml:space="preserve">hthalon and </w:t>
+        <w:t>hthalon</w:t>
+      </w:r>
+      <w:proofErr w:type="spellEnd"/>
+      <w:r>
+        <w:t xml:space="preserve"> and </w:t>
       </w:r>
       <w:r>
         <w:t>K</w:t>
@@ -449,9 +462,11 @@
       <w:r>
         <w:t xml:space="preserve">I am passionate about making games. I find it really cool that I can apply both </w:t>
       </w:r>
+      <w:proofErr w:type="gramStart"/>
       <w:r>
         <w:t>logic</w:t>
       </w:r>
+      <w:proofErr w:type="gramEnd"/>
       <w:r>
         <w:t xml:space="preserve"> to coding and creativity from game design to express the best version of myself. </w:t>
       </w:r>
@@ -582,7 +597,20 @@
         <w:t xml:space="preserve">I need to travel more in my life. I have not been to enough places. </w:t>
       </w:r>
       <w:r>
-        <w:t>There are a few places o my bucket list.</w:t>
+        <w:t xml:space="preserve">There are a few places </w:t>
+      </w:r>
+      <w:proofErr w:type="spellStart"/>
+      <w:proofErr w:type="gramStart"/>
+      <w:r>
+        <w:t>o</w:t>
+      </w:r>
+      <w:proofErr w:type="spellEnd"/>
+      <w:r>
+        <w:t xml:space="preserve"> my</w:t>
+      </w:r>
+      <w:proofErr w:type="gramEnd"/>
+      <w:r>
+        <w:t xml:space="preserve"> bucket list.</w:t>
       </w:r>
     </w:p>
     <w:p>
@@ -766,18 +794,16 @@
         <w:pStyle w:val="NormalWeb"/>
       </w:pPr>
       <w:r>
-        <w:t xml:space="preserve">Godzilla vs. the Space Monster by Scott Ciecin is my favorite book of all time. </w:t>
-      </w:r>
-    </w:p>
-    <w:p>
-      <w:pPr>
-        <w:pStyle w:val="NormalWeb"/>
-      </w:pPr>
-    </w:p>
-    <w:p>
-      <w:pPr>
-        <w:pStyle w:val="NormalWeb"/>
-      </w:pPr>
+        <w:t xml:space="preserve">Godzilla vs. the Space Monster by Scott </w:t>
+      </w:r>
+      <w:proofErr w:type="spellStart"/>
+      <w:r>
+        <w:t>Ciecin</w:t>
+      </w:r>
+      <w:proofErr w:type="spellEnd"/>
+      <w:r>
+        <w:t xml:space="preserve"> is my favorite book of all time. </w:t>
+      </w:r>
     </w:p>
     <w:sectPr>
       <w:pgSz w:w="12240" w:h="15840"/>

</xml_diff>